<commit_message>
cody's feedback for intro outline
</commit_message>
<xml_diff>
--- a/manuscript/Intro Outline.docx
+++ b/manuscript/Intro Outline.docx
@@ -2,6 +2,352 @@
 <file path=word/document.xml><?xml version="1.0" encoding="utf-8"?>
 <w:document xmlns:wpc="http://schemas.microsoft.com/office/word/2010/wordprocessingCanvas" xmlns:cx="http://schemas.microsoft.com/office/drawing/2014/chartex" xmlns:cx1="http://schemas.microsoft.com/office/drawing/2015/9/8/chartex" xmlns:cx2="http://schemas.microsoft.com/office/drawing/2015/10/21/chartex" xmlns:cx3="http://schemas.microsoft.com/office/drawing/2016/5/9/chartex" xmlns:cx4="http://schemas.microsoft.com/office/drawing/2016/5/10/chartex" xmlns:cx5="http://schemas.microsoft.com/office/drawing/2016/5/11/chartex" xmlns:cx6="http://schemas.microsoft.com/office/drawing/2016/5/12/chartex" xmlns:cx7="http://schemas.microsoft.com/office/drawing/2016/5/13/chartex" xmlns:cx8="http://schemas.microsoft.com/office/drawing/2016/5/14/chartex" xmlns:mc="http://schemas.openxmlformats.org/markup-compatibility/2006" xmlns:aink="http://schemas.microsoft.com/office/drawing/2016/ink" xmlns:am3d="http://schemas.microsoft.com/office/drawing/2017/model3d" xmlns:o="urn:schemas-microsoft-com:office:office" xmlns:oel="http://schemas.microsoft.com/office/2019/extlst" xmlns:r="http://schemas.openxmlformats.org/officeDocument/2006/relationships" xmlns:m="http://schemas.openxmlformats.org/officeDocument/2006/math" xmlns:v="urn:schemas-microsoft-com:vml" xmlns:wp14="http://schemas.microsoft.com/office/word/2010/wordprocessingDrawing" xmlns:wp="http://schemas.openxmlformats.org/drawingml/2006/wordprocessingDrawing" xmlns:w10="urn:schemas-microsoft-com:office:word" xmlns:w="http://schemas.openxmlformats.org/wordprocessingml/2006/main" xmlns:w14="http://schemas.microsoft.com/office/word/2010/wordml" xmlns:w15="http://schemas.microsoft.com/office/word/2012/wordml" xmlns:w16cex="http://schemas.microsoft.com/office/word/2018/wordml/cex" xmlns:w16cid="http://schemas.microsoft.com/office/word/2016/wordml/cid" xmlns:w16="http://schemas.microsoft.com/office/word/2018/wordml" xmlns:w16sdtdh="http://schemas.microsoft.com/office/word/2020/wordml/sdtdatahash" xmlns:w16se="http://schemas.microsoft.com/office/word/2015/wordml/symex" xmlns:wpg="http://schemas.microsoft.com/office/word/2010/wordprocessingGroup" xmlns:wpi="http://schemas.microsoft.com/office/word/2010/wordprocessingInk" xmlns:wne="http://schemas.microsoft.com/office/word/2006/wordml" xmlns:wps="http://schemas.microsoft.com/office/word/2010/wordprocessingShape" mc:Ignorable="w14 w15 w16se w16cid w16 w16cex w16sdtdh wp14">
   <w:body>
+    <w:p>
+      <w:r>
+        <w:t>Intro Outline</w:t>
+      </w:r>
+    </w:p>
+    <w:p/>
+    <w:p>
+      <w:pPr>
+        <w:pStyle w:val="ListParagraph"/>
+        <w:numPr>
+          <w:ilvl w:val="0"/>
+          <w:numId w:val="1"/>
+        </w:numPr>
+      </w:pPr>
+      <w:r>
+        <w:t xml:space="preserve">Exposure is one of the most effective treatments for anxiety </w:t>
+      </w:r>
+      <w:proofErr w:type="gramStart"/>
+      <w:r>
+        <w:t>disorders</w:t>
+      </w:r>
+      <w:proofErr w:type="gramEnd"/>
+    </w:p>
+    <w:p>
+      <w:pPr>
+        <w:pStyle w:val="ListParagraph"/>
+        <w:numPr>
+          <w:ilvl w:val="1"/>
+          <w:numId w:val="1"/>
+        </w:numPr>
+      </w:pPr>
+      <w:r>
+        <w:t xml:space="preserve">However, can be aversive and lots of people don’t seek treatment and quit </w:t>
+      </w:r>
+      <w:proofErr w:type="gramStart"/>
+      <w:r>
+        <w:t>early</w:t>
+      </w:r>
+      <w:proofErr w:type="gramEnd"/>
+    </w:p>
+    <w:p>
+      <w:pPr>
+        <w:pStyle w:val="ListParagraph"/>
+        <w:numPr>
+          <w:ilvl w:val="0"/>
+          <w:numId w:val="1"/>
+        </w:numPr>
+      </w:pPr>
+      <w:r>
+        <w:t xml:space="preserve">Multivoxel neuro-reinforcement was developed to circumvent this </w:t>
+      </w:r>
+      <w:proofErr w:type="gramStart"/>
+      <w:r>
+        <w:t>problem</w:t>
+      </w:r>
+      <w:proofErr w:type="gramEnd"/>
+    </w:p>
+    <w:p>
+      <w:pPr>
+        <w:pStyle w:val="ListParagraph"/>
+        <w:numPr>
+          <w:ilvl w:val="1"/>
+          <w:numId w:val="1"/>
+        </w:numPr>
+      </w:pPr>
+      <w:r>
+        <w:t xml:space="preserve">It rewards unconscious activation of a neural category representation of a feared </w:t>
+      </w:r>
+      <w:proofErr w:type="gramStart"/>
+      <w:r>
+        <w:t>animal</w:t>
+      </w:r>
+      <w:proofErr w:type="gramEnd"/>
+    </w:p>
+    <w:p>
+      <w:pPr>
+        <w:pStyle w:val="ListParagraph"/>
+        <w:numPr>
+          <w:ilvl w:val="1"/>
+          <w:numId w:val="1"/>
+        </w:numPr>
+      </w:pPr>
+      <w:r>
+        <w:t xml:space="preserve">Previous research has found that it can decrease amygdala activity in response to feared </w:t>
+      </w:r>
+      <w:proofErr w:type="gramStart"/>
+      <w:r>
+        <w:t>animals</w:t>
+      </w:r>
+      <w:proofErr w:type="gramEnd"/>
+    </w:p>
+    <w:p>
+      <w:pPr>
+        <w:pStyle w:val="ListParagraph"/>
+        <w:numPr>
+          <w:ilvl w:val="0"/>
+          <w:numId w:val="1"/>
+        </w:numPr>
+      </w:pPr>
+      <w:r>
+        <w:t xml:space="preserve">However, the mechanics of neuro-reinforcement are still </w:t>
+      </w:r>
+      <w:proofErr w:type="gramStart"/>
+      <w:r>
+        <w:t>understudied</w:t>
+      </w:r>
+      <w:proofErr w:type="gramEnd"/>
+    </w:p>
+    <w:p>
+      <w:pPr>
+        <w:pStyle w:val="ListParagraph"/>
+        <w:numPr>
+          <w:ilvl w:val="1"/>
+          <w:numId w:val="1"/>
+        </w:numPr>
+      </w:pPr>
+      <w:r>
+        <w:t>Other studies have looked at the mechanics of neuro-reinforcement for phobia (look at previous research here)</w:t>
+      </w:r>
+    </w:p>
+    <w:p/>
+    <w:p/>
+    <w:p>
+      <w:r>
+        <w:t>500 – 1000 words for intro total</w:t>
+      </w:r>
+    </w:p>
+    <w:p>
+      <w:r>
+        <w:t xml:space="preserve">Don’t get too specific with number </w:t>
+      </w:r>
+      <w:proofErr w:type="gramStart"/>
+      <w:r>
+        <w:t>4</w:t>
+      </w:r>
+      <w:proofErr w:type="gramEnd"/>
+    </w:p>
+    <w:p>
+      <w:r>
+        <w:t xml:space="preserve">Don’t focus on repeating </w:t>
+      </w:r>
+      <w:proofErr w:type="spellStart"/>
+      <w:r>
+        <w:t>decnef</w:t>
+      </w:r>
+      <w:proofErr w:type="spellEnd"/>
+      <w:r>
+        <w:t xml:space="preserve"> </w:t>
+      </w:r>
+      <w:proofErr w:type="gramStart"/>
+      <w:r>
+        <w:t>itself</w:t>
+      </w:r>
+      <w:proofErr w:type="gramEnd"/>
+    </w:p>
+    <w:p>
+      <w:r>
+        <w:t>Focus on how mechanics are understudied, uncertain, unmet needs,</w:t>
+      </w:r>
+    </w:p>
+    <w:p>
+      <w:r>
+        <w:t>This is a look to see what kinds of changes we can see before/after</w:t>
+      </w:r>
+    </w:p>
+    <w:p>
+      <w:r>
+        <w:t xml:space="preserve">Not quite exploratory but as part of a greater study reported elsewhere, looked at differences in functional connectivity in resting </w:t>
+      </w:r>
+      <w:proofErr w:type="gramStart"/>
+      <w:r>
+        <w:t>state</w:t>
+      </w:r>
+      <w:proofErr w:type="gramEnd"/>
+    </w:p>
+    <w:p>
+      <w:r>
+        <w:t>Hypothesis: Would make sense if changes in connectivity were in visual area</w:t>
+      </w:r>
+    </w:p>
+    <w:p>
+      <w:r>
+        <w:t xml:space="preserve">Expected to see something broadly in the VT area because of where </w:t>
+      </w:r>
+      <w:proofErr w:type="spellStart"/>
+      <w:r>
+        <w:t>decnef</w:t>
+      </w:r>
+      <w:proofErr w:type="spellEnd"/>
+      <w:r>
+        <w:t xml:space="preserve"> was </w:t>
+      </w:r>
+      <w:proofErr w:type="gramStart"/>
+      <w:r>
+        <w:t>rewarding</w:t>
+      </w:r>
+      <w:proofErr w:type="gramEnd"/>
+    </w:p>
+    <w:p>
+      <w:r>
+        <w:t>Hypothesis: Would make sense if these changes were related to amygdala</w:t>
+      </w:r>
+    </w:p>
+    <w:p>
+      <w:r>
+        <w:t xml:space="preserve">Only predict what is directly justified by the </w:t>
+      </w:r>
+      <w:proofErr w:type="gramStart"/>
+      <w:r>
+        <w:t>literature</w:t>
+      </w:r>
+      <w:proofErr w:type="gramEnd"/>
+    </w:p>
+    <w:p>
+      <w:r>
+        <w:t>“Unrestricted connectivity analysis”</w:t>
+      </w:r>
+    </w:p>
+    <w:p>
+      <w:r>
+        <w:t xml:space="preserve">Look at </w:t>
+      </w:r>
+      <w:proofErr w:type="spellStart"/>
+      <w:r>
+        <w:t>decnef</w:t>
+      </w:r>
+      <w:proofErr w:type="spellEnd"/>
+      <w:r>
+        <w:t xml:space="preserve"> intro for verbiage</w:t>
+      </w:r>
+    </w:p>
+    <w:p/>
+    <w:p>
+      <w:r>
+        <w:t>Move to discussion:</w:t>
+      </w:r>
+    </w:p>
+    <w:p/>
+    <w:p>
+      <w:pPr>
+        <w:pStyle w:val="ListParagraph"/>
+        <w:numPr>
+          <w:ilvl w:val="0"/>
+          <w:numId w:val="2"/>
+        </w:numPr>
+      </w:pPr>
+      <w:proofErr w:type="spellStart"/>
+      <w:r>
+        <w:t>Decnef</w:t>
+      </w:r>
+      <w:proofErr w:type="spellEnd"/>
+      <w:r>
+        <w:t xml:space="preserve"> was specifically reinforcing the Ventral Temporal Cortex, which is implicated in discriminating between categories of visual </w:t>
+      </w:r>
+      <w:proofErr w:type="gramStart"/>
+      <w:r>
+        <w:t>stimuli</w:t>
+      </w:r>
+      <w:proofErr w:type="gramEnd"/>
+    </w:p>
+    <w:p>
+      <w:pPr>
+        <w:pStyle w:val="ListParagraph"/>
+        <w:numPr>
+          <w:ilvl w:val="1"/>
+          <w:numId w:val="2"/>
+        </w:numPr>
+      </w:pPr>
+      <w:r>
+        <w:t>HOW DO I CONNECT THIS TO THE RESTING STATE CHANGES AND THEN AMYGDALA CHANGES</w:t>
+      </w:r>
+    </w:p>
+    <w:p>
+      <w:pPr>
+        <w:pStyle w:val="ListParagraph"/>
+        <w:numPr>
+          <w:ilvl w:val="1"/>
+          <w:numId w:val="2"/>
+        </w:numPr>
+      </w:pPr>
+      <w:r>
+        <w:t xml:space="preserve">Following </w:t>
+      </w:r>
+      <w:proofErr w:type="gramStart"/>
+      <w:r>
+        <w:t>neuro-feedback</w:t>
+      </w:r>
+      <w:proofErr w:type="gramEnd"/>
+      <w:r>
+        <w:t>, we expect that connectivity with the areas of the brain that handle visual category discrimination would increase</w:t>
+      </w:r>
+    </w:p>
+    <w:p>
+      <w:pPr>
+        <w:pStyle w:val="ListParagraph"/>
+        <w:numPr>
+          <w:ilvl w:val="2"/>
+          <w:numId w:val="2"/>
+        </w:numPr>
+      </w:pPr>
+      <w:r>
+        <w:t xml:space="preserve">Can observe this change during resting </w:t>
+      </w:r>
+      <w:proofErr w:type="gramStart"/>
+      <w:r>
+        <w:t>state</w:t>
+      </w:r>
+      <w:proofErr w:type="gramEnd"/>
+      <w:r>
+        <w:t xml:space="preserve"> </w:t>
+      </w:r>
+    </w:p>
+    <w:p>
+      <w:pPr>
+        <w:pStyle w:val="ListParagraph"/>
+        <w:numPr>
+          <w:ilvl w:val="0"/>
+          <w:numId w:val="2"/>
+        </w:numPr>
+      </w:pPr>
+      <w:r>
+        <w:t xml:space="preserve">We hypothesize that the greater change of these visual category discriminating areas (as measured during resting state) would also be related to greater reductions in amygdala activity because the extinction effect would be </w:t>
+      </w:r>
+      <w:proofErr w:type="gramStart"/>
+      <w:r>
+        <w:t>greater</w:t>
+      </w:r>
+      <w:proofErr w:type="gramEnd"/>
+    </w:p>
+    <w:p>
+      <w:pPr>
+        <w:pStyle w:val="ListParagraph"/>
+        <w:numPr>
+          <w:ilvl w:val="1"/>
+          <w:numId w:val="2"/>
+        </w:numPr>
+      </w:pPr>
+      <w:r>
+        <w:t xml:space="preserve">The better participants are at these unconscious representations of the feared animal, the quicker the fear reaction is extinguished during </w:t>
+      </w:r>
+      <w:proofErr w:type="gramStart"/>
+      <w:r>
+        <w:t>assessment?</w:t>
+      </w:r>
+      <w:proofErr w:type="gramEnd"/>
+    </w:p>
     <w:p/>
     <w:sectPr>
       <w:pgSz w:w="12240" w:h="15840"/>
@@ -11,6 +357,195 @@
     </w:sectPr>
   </w:body>
 </w:document>
+</file>
+
+<file path=word/numbering.xml><?xml version="1.0" encoding="utf-8"?>
+<w:numbering xmlns:wpc="http://schemas.microsoft.com/office/word/2010/wordprocessingCanvas" xmlns:cx="http://schemas.microsoft.com/office/drawing/2014/chartex" xmlns:cx1="http://schemas.microsoft.com/office/drawing/2015/9/8/chartex" xmlns:cx2="http://schemas.microsoft.com/office/drawing/2015/10/21/chartex" xmlns:cx3="http://schemas.microsoft.com/office/drawing/2016/5/9/chartex" xmlns:cx4="http://schemas.microsoft.com/office/drawing/2016/5/10/chartex" xmlns:cx5="http://schemas.microsoft.com/office/drawing/2016/5/11/chartex" xmlns:cx6="http://schemas.microsoft.com/office/drawing/2016/5/12/chartex" xmlns:cx7="http://schemas.microsoft.com/office/drawing/2016/5/13/chartex" xmlns:cx8="http://schemas.microsoft.com/office/drawing/2016/5/14/chartex" xmlns:mc="http://schemas.openxmlformats.org/markup-compatibility/2006" xmlns:aink="http://schemas.microsoft.com/office/drawing/2016/ink" xmlns:am3d="http://schemas.microsoft.com/office/drawing/2017/model3d" xmlns:o="urn:schemas-microsoft-com:office:office" xmlns:oel="http://schemas.microsoft.com/office/2019/extlst" xmlns:r="http://schemas.openxmlformats.org/officeDocument/2006/relationships" xmlns:m="http://schemas.openxmlformats.org/officeDocument/2006/math" xmlns:v="urn:schemas-microsoft-com:vml" xmlns:wp14="http://schemas.microsoft.com/office/word/2010/wordprocessingDrawing" xmlns:wp="http://schemas.openxmlformats.org/drawingml/2006/wordprocessingDrawing" xmlns:w10="urn:schemas-microsoft-com:office:word" xmlns:w="http://schemas.openxmlformats.org/wordprocessingml/2006/main" xmlns:w14="http://schemas.microsoft.com/office/word/2010/wordml" xmlns:w15="http://schemas.microsoft.com/office/word/2012/wordml" xmlns:w16cex="http://schemas.microsoft.com/office/word/2018/wordml/cex" xmlns:w16cid="http://schemas.microsoft.com/office/word/2016/wordml/cid" xmlns:w16="http://schemas.microsoft.com/office/word/2018/wordml" xmlns:w16sdtdh="http://schemas.microsoft.com/office/word/2020/wordml/sdtdatahash" xmlns:w16se="http://schemas.microsoft.com/office/word/2015/wordml/symex" xmlns:wpg="http://schemas.microsoft.com/office/word/2010/wordprocessingGroup" xmlns:wpi="http://schemas.microsoft.com/office/word/2010/wordprocessingInk" xmlns:wne="http://schemas.microsoft.com/office/word/2006/wordml" xmlns:wps="http://schemas.microsoft.com/office/word/2010/wordprocessingShape" mc:Ignorable="w14 w15 w16se w16cid w16 w16cex w16sdtdh wp14">
+  <w:abstractNum w:abstractNumId="0" w15:restartNumberingAfterBreak="0">
+    <w:nsid w:val="08654E4B"/>
+    <w:multiLevelType w:val="hybridMultilevel"/>
+    <w:tmpl w:val="133A0C8E"/>
+    <w:lvl w:ilvl="0" w:tplc="FFFFFFFF">
+      <w:start w:val="1"/>
+      <w:numFmt w:val="decimal"/>
+      <w:lvlText w:val="%1."/>
+      <w:lvlJc w:val="left"/>
+      <w:pPr>
+        <w:ind w:left="720" w:hanging="360"/>
+      </w:pPr>
+      <w:rPr>
+        <w:rFonts w:hint="default"/>
+      </w:rPr>
+    </w:lvl>
+    <w:lvl w:ilvl="1" w:tplc="FFFFFFFF">
+      <w:start w:val="1"/>
+      <w:numFmt w:val="lowerLetter"/>
+      <w:lvlText w:val="%2."/>
+      <w:lvlJc w:val="left"/>
+      <w:pPr>
+        <w:ind w:left="1440" w:hanging="360"/>
+      </w:pPr>
+    </w:lvl>
+    <w:lvl w:ilvl="2" w:tplc="FFFFFFFF">
+      <w:start w:val="1"/>
+      <w:numFmt w:val="lowerRoman"/>
+      <w:lvlText w:val="%3."/>
+      <w:lvlJc w:val="right"/>
+      <w:pPr>
+        <w:ind w:left="2160" w:hanging="180"/>
+      </w:pPr>
+    </w:lvl>
+    <w:lvl w:ilvl="3" w:tplc="FFFFFFFF" w:tentative="1">
+      <w:start w:val="1"/>
+      <w:numFmt w:val="decimal"/>
+      <w:lvlText w:val="%4."/>
+      <w:lvlJc w:val="left"/>
+      <w:pPr>
+        <w:ind w:left="2880" w:hanging="360"/>
+      </w:pPr>
+    </w:lvl>
+    <w:lvl w:ilvl="4" w:tplc="FFFFFFFF" w:tentative="1">
+      <w:start w:val="1"/>
+      <w:numFmt w:val="lowerLetter"/>
+      <w:lvlText w:val="%5."/>
+      <w:lvlJc w:val="left"/>
+      <w:pPr>
+        <w:ind w:left="3600" w:hanging="360"/>
+      </w:pPr>
+    </w:lvl>
+    <w:lvl w:ilvl="5" w:tplc="FFFFFFFF" w:tentative="1">
+      <w:start w:val="1"/>
+      <w:numFmt w:val="lowerRoman"/>
+      <w:lvlText w:val="%6."/>
+      <w:lvlJc w:val="right"/>
+      <w:pPr>
+        <w:ind w:left="4320" w:hanging="180"/>
+      </w:pPr>
+    </w:lvl>
+    <w:lvl w:ilvl="6" w:tplc="FFFFFFFF" w:tentative="1">
+      <w:start w:val="1"/>
+      <w:numFmt w:val="decimal"/>
+      <w:lvlText w:val="%7."/>
+      <w:lvlJc w:val="left"/>
+      <w:pPr>
+        <w:ind w:left="5040" w:hanging="360"/>
+      </w:pPr>
+    </w:lvl>
+    <w:lvl w:ilvl="7" w:tplc="FFFFFFFF" w:tentative="1">
+      <w:start w:val="1"/>
+      <w:numFmt w:val="lowerLetter"/>
+      <w:lvlText w:val="%8."/>
+      <w:lvlJc w:val="left"/>
+      <w:pPr>
+        <w:ind w:left="5760" w:hanging="360"/>
+      </w:pPr>
+    </w:lvl>
+    <w:lvl w:ilvl="8" w:tplc="FFFFFFFF" w:tentative="1">
+      <w:start w:val="1"/>
+      <w:numFmt w:val="lowerRoman"/>
+      <w:lvlText w:val="%9."/>
+      <w:lvlJc w:val="right"/>
+      <w:pPr>
+        <w:ind w:left="6480" w:hanging="180"/>
+      </w:pPr>
+    </w:lvl>
+  </w:abstractNum>
+  <w:abstractNum w:abstractNumId="1" w15:restartNumberingAfterBreak="0">
+    <w:nsid w:val="5C492110"/>
+    <w:multiLevelType w:val="hybridMultilevel"/>
+    <w:tmpl w:val="133A0C8E"/>
+    <w:lvl w:ilvl="0" w:tplc="0409000F">
+      <w:start w:val="1"/>
+      <w:numFmt w:val="decimal"/>
+      <w:lvlText w:val="%1."/>
+      <w:lvlJc w:val="left"/>
+      <w:pPr>
+        <w:ind w:left="720" w:hanging="360"/>
+      </w:pPr>
+      <w:rPr>
+        <w:rFonts w:hint="default"/>
+      </w:rPr>
+    </w:lvl>
+    <w:lvl w:ilvl="1" w:tplc="04090019">
+      <w:start w:val="1"/>
+      <w:numFmt w:val="lowerLetter"/>
+      <w:lvlText w:val="%2."/>
+      <w:lvlJc w:val="left"/>
+      <w:pPr>
+        <w:ind w:left="1440" w:hanging="360"/>
+      </w:pPr>
+    </w:lvl>
+    <w:lvl w:ilvl="2" w:tplc="0409001B">
+      <w:start w:val="1"/>
+      <w:numFmt w:val="lowerRoman"/>
+      <w:lvlText w:val="%3."/>
+      <w:lvlJc w:val="right"/>
+      <w:pPr>
+        <w:ind w:left="2160" w:hanging="180"/>
+      </w:pPr>
+    </w:lvl>
+    <w:lvl w:ilvl="3" w:tplc="0409000F" w:tentative="1">
+      <w:start w:val="1"/>
+      <w:numFmt w:val="decimal"/>
+      <w:lvlText w:val="%4."/>
+      <w:lvlJc w:val="left"/>
+      <w:pPr>
+        <w:ind w:left="2880" w:hanging="360"/>
+      </w:pPr>
+    </w:lvl>
+    <w:lvl w:ilvl="4" w:tplc="04090019" w:tentative="1">
+      <w:start w:val="1"/>
+      <w:numFmt w:val="lowerLetter"/>
+      <w:lvlText w:val="%5."/>
+      <w:lvlJc w:val="left"/>
+      <w:pPr>
+        <w:ind w:left="3600" w:hanging="360"/>
+      </w:pPr>
+    </w:lvl>
+    <w:lvl w:ilvl="5" w:tplc="0409001B" w:tentative="1">
+      <w:start w:val="1"/>
+      <w:numFmt w:val="lowerRoman"/>
+      <w:lvlText w:val="%6."/>
+      <w:lvlJc w:val="right"/>
+      <w:pPr>
+        <w:ind w:left="4320" w:hanging="180"/>
+      </w:pPr>
+    </w:lvl>
+    <w:lvl w:ilvl="6" w:tplc="0409000F" w:tentative="1">
+      <w:start w:val="1"/>
+      <w:numFmt w:val="decimal"/>
+      <w:lvlText w:val="%7."/>
+      <w:lvlJc w:val="left"/>
+      <w:pPr>
+        <w:ind w:left="5040" w:hanging="360"/>
+      </w:pPr>
+    </w:lvl>
+    <w:lvl w:ilvl="7" w:tplc="04090019" w:tentative="1">
+      <w:start w:val="1"/>
+      <w:numFmt w:val="lowerLetter"/>
+      <w:lvlText w:val="%8."/>
+      <w:lvlJc w:val="left"/>
+      <w:pPr>
+        <w:ind w:left="5760" w:hanging="360"/>
+      </w:pPr>
+    </w:lvl>
+    <w:lvl w:ilvl="8" w:tplc="0409001B" w:tentative="1">
+      <w:start w:val="1"/>
+      <w:numFmt w:val="lowerRoman"/>
+      <w:lvlText w:val="%9."/>
+      <w:lvlJc w:val="right"/>
+      <w:pPr>
+        <w:ind w:left="6480" w:hanging="180"/>
+      </w:pPr>
+    </w:lvl>
+  </w:abstractNum>
+  <w:num w:numId="1" w16cid:durableId="1785927841">
+    <w:abstractNumId w:val="1"/>
+  </w:num>
+  <w:num w:numId="2" w16cid:durableId="1600017591">
+    <w:abstractNumId w:val="0"/>
+  </w:num>
+</w:numbering>
 </file>
 
 <file path=word/styles.xml><?xml version="1.0" encoding="utf-8"?>
@@ -435,6 +970,17 @@
     <w:semiHidden/>
     <w:unhideWhenUsed/>
   </w:style>
+  <w:style w:type="paragraph" w:styleId="ListParagraph">
+    <w:name w:val="List Paragraph"/>
+    <w:basedOn w:val="Normal"/>
+    <w:uiPriority w:val="34"/>
+    <w:qFormat/>
+    <w:rsid w:val="00B56A47"/>
+    <w:pPr>
+      <w:ind w:left="720"/>
+      <w:contextualSpacing/>
+    </w:pPr>
+  </w:style>
 </w:styles>
 </file>
 

</xml_diff>

<commit_message>
wrote more for intro outline
</commit_message>
<xml_diff>
--- a/manuscript/Intro Outline.docx
+++ b/manuscript/Intro Outline.docx
@@ -35,15 +35,7 @@
         <w:t xml:space="preserve">However, can be aversive and lots of people don’t seek treatment </w:t>
       </w:r>
       <w:r>
-        <w:t>(</w:t>
-      </w:r>
-      <w:proofErr w:type="gramStart"/>
-      <w:r>
-        <w:t>wang</w:t>
-      </w:r>
-      <w:proofErr w:type="gramEnd"/>
-      <w:r>
-        <w:t xml:space="preserve"> 200</w:t>
+        <w:t>(wang 200</w:t>
       </w:r>
       <w:r>
         <w:t>2</w:t>
@@ -58,15 +50,7 @@
         <w:t xml:space="preserve">) </w:t>
       </w:r>
       <w:r>
-        <w:t>or end early (</w:t>
-      </w:r>
-      <w:proofErr w:type="spellStart"/>
-      <w:r>
-        <w:t>loerinc</w:t>
-      </w:r>
-      <w:proofErr w:type="spellEnd"/>
-      <w:r>
-        <w:t xml:space="preserve"> 2015)</w:t>
+        <w:t>or end early (loerinc 2015)</w:t>
       </w:r>
     </w:p>
     <w:p>
@@ -78,13 +62,8 @@
         </w:numPr>
       </w:pPr>
       <w:r>
-        <w:t xml:space="preserve">Multivoxel neuro-reinforcement was developed to circumvent this </w:t>
-      </w:r>
-      <w:proofErr w:type="gramStart"/>
-      <w:r>
-        <w:t>problem</w:t>
-      </w:r>
-      <w:proofErr w:type="gramEnd"/>
+        <w:t>Multivoxel neuro-reinforcement was developed to circumvent this problem</w:t>
+      </w:r>
       <w:r>
         <w:t xml:space="preserve"> </w:t>
       </w:r>
@@ -130,21 +109,8 @@
       <w:r>
         <w:t xml:space="preserve"> (</w:t>
       </w:r>
-      <w:proofErr w:type="spellStart"/>
-      <w:r>
-        <w:t>taschereau</w:t>
-      </w:r>
-      <w:proofErr w:type="spellEnd"/>
-      <w:r>
-        <w:t xml:space="preserve"> </w:t>
-      </w:r>
-      <w:proofErr w:type="spellStart"/>
-      <w:r>
-        <w:t>dumochel</w:t>
-      </w:r>
-      <w:proofErr w:type="spellEnd"/>
-      <w:r>
-        <w:t xml:space="preserve"> 2018</w:t>
+      <w:r>
+        <w:t>taschereau dumochel 2018</w:t>
       </w:r>
       <w:r>
         <w:t>)</w:t>
@@ -162,23 +128,13 @@
         <w:t>However, the mechanics of neuro-reinforcement are still understudied</w:t>
       </w:r>
       <w:r>
-        <w:t xml:space="preserve"> (</w:t>
-      </w:r>
-      <w:proofErr w:type="spellStart"/>
-      <w:r>
-        <w:t>taschereau</w:t>
-      </w:r>
-      <w:proofErr w:type="spellEnd"/>
-      <w:r>
-        <w:t xml:space="preserve"> </w:t>
-      </w:r>
-      <w:proofErr w:type="spellStart"/>
-      <w:r>
-        <w:t>dumochel</w:t>
-      </w:r>
-      <w:proofErr w:type="spellEnd"/>
-      <w:r>
-        <w:t xml:space="preserve"> 2020)</w:t>
+        <w:t xml:space="preserve"> (taschereau dumochel 2020</w:t>
+      </w:r>
+      <w:r>
+        <w:t>, Shibata 2019</w:t>
+      </w:r>
+      <w:r>
+        <w:t>)</w:t>
       </w:r>
     </w:p>
     <w:p>
@@ -190,19 +146,103 @@
         </w:numPr>
       </w:pPr>
       <w:r>
+        <w:t>Understanding intermediate neural changes is an unmet need</w:t>
+      </w:r>
+      <w:r>
+        <w:t xml:space="preserve"> to elucidate mechanisms of decnef</w:t>
+      </w:r>
+    </w:p>
+    <w:p>
+      <w:pPr>
+        <w:pStyle w:val="ListParagraph"/>
+        <w:numPr>
+          <w:ilvl w:val="1"/>
+          <w:numId w:val="1"/>
+        </w:numPr>
+      </w:pPr>
+      <w:r>
         <w:t xml:space="preserve">Other studies have looked </w:t>
       </w:r>
       <w:r>
         <w:t>for</w:t>
       </w:r>
       <w:r>
-        <w:t xml:space="preserve"> the mechanics of neuro-reinforcement </w:t>
+        <w:t xml:space="preserve"> </w:t>
+      </w:r>
+      <w:r>
+        <w:t>changes related to</w:t>
+      </w:r>
+      <w:r>
+        <w:t xml:space="preserve"> neuro-reinforcement </w:t>
       </w:r>
       <w:r>
         <w:t xml:space="preserve">in resting state connectivity </w:t>
       </w:r>
       <w:r>
+        <w:t xml:space="preserve">but </w:t>
+      </w:r>
+      <w:r>
+        <w:t xml:space="preserve">not yet in a sample of clinically severe animal phobic participants </w:t>
+      </w:r>
+      <w:r>
         <w:t>(Scheinost 2013, Megumi 2015)</w:t>
+      </w:r>
+    </w:p>
+    <w:p>
+      <w:pPr>
+        <w:pStyle w:val="ListParagraph"/>
+        <w:numPr>
+          <w:ilvl w:val="0"/>
+          <w:numId w:val="1"/>
+        </w:numPr>
+      </w:pPr>
+      <w:r>
+        <w:t>We conducted an unrestricted connectivity analysis of resting state data collected as part of a greater study reported elsewhere (cite) in order to examine changes in resting state pre to post treatment</w:t>
+      </w:r>
+    </w:p>
+    <w:p>
+      <w:pPr>
+        <w:pStyle w:val="ListParagraph"/>
+        <w:numPr>
+          <w:ilvl w:val="1"/>
+          <w:numId w:val="1"/>
+        </w:numPr>
+      </w:pPr>
+      <w:r>
+        <w:t>The ICA allows us to explore brain in a model free fashion</w:t>
+      </w:r>
+    </w:p>
+    <w:p>
+      <w:pPr>
+        <w:pStyle w:val="ListParagraph"/>
+        <w:numPr>
+          <w:ilvl w:val="0"/>
+          <w:numId w:val="1"/>
+        </w:numPr>
+      </w:pPr>
+      <w:r>
+        <w:t>Because decnef targeted the VT, we hypothesize that we will see changes in connectivity in the visual area</w:t>
+      </w:r>
+    </w:p>
+    <w:p>
+      <w:pPr>
+        <w:pStyle w:val="ListParagraph"/>
+        <w:numPr>
+          <w:ilvl w:val="0"/>
+          <w:numId w:val="1"/>
+        </w:numPr>
+      </w:pPr>
+      <w:r>
+        <w:t>We also hypothesize that</w:t>
+      </w:r>
+      <w:r>
+        <w:t xml:space="preserve"> because we saw amygdala changes</w:t>
+      </w:r>
+      <w:r>
+        <w:t xml:space="preserve"> we will see these changes be associated with t</w:t>
+      </w:r>
+      <w:r>
+        <w:t>hose changes</w:t>
       </w:r>
     </w:p>
     <w:p/>
@@ -214,31 +254,13 @@
     </w:p>
     <w:p>
       <w:r>
-        <w:t xml:space="preserve">Don’t get too specific with number </w:t>
-      </w:r>
-      <w:proofErr w:type="gramStart"/>
-      <w:r>
-        <w:t>4</w:t>
-      </w:r>
-      <w:proofErr w:type="gramEnd"/>
-    </w:p>
-    <w:p>
-      <w:r>
-        <w:t xml:space="preserve">Don’t focus on repeating </w:t>
-      </w:r>
-      <w:proofErr w:type="spellStart"/>
-      <w:r>
-        <w:t>decnef</w:t>
-      </w:r>
-      <w:proofErr w:type="spellEnd"/>
-      <w:r>
-        <w:t xml:space="preserve"> </w:t>
-      </w:r>
-      <w:proofErr w:type="gramStart"/>
-      <w:r>
-        <w:t>itself</w:t>
-      </w:r>
-      <w:proofErr w:type="gramEnd"/>
+        <w:t>Don’t get too specific with number 4</w:t>
+      </w:r>
+    </w:p>
+    <w:p>
+      <w:r>
+        <w:t>Don’t focus on repeating decnef itself</w:t>
+      </w:r>
     </w:p>
     <w:p>
       <w:r>
@@ -252,13 +274,8 @@
     </w:p>
     <w:p>
       <w:r>
-        <w:t xml:space="preserve">Not quite exploratory but as part of a greater study reported elsewhere, looked at differences in functional connectivity in resting </w:t>
-      </w:r>
-      <w:proofErr w:type="gramStart"/>
-      <w:r>
-        <w:t>state</w:t>
-      </w:r>
-      <w:proofErr w:type="gramEnd"/>
+        <w:t>Not quite exploratory but as part of a greater study reported elsewhere, looked at differences in functional connectivity in resting state</w:t>
+      </w:r>
     </w:p>
     <w:p>
       <w:r>
@@ -267,21 +284,8 @@
     </w:p>
     <w:p>
       <w:r>
-        <w:t xml:space="preserve">Expected to see something broadly in the VT area because of where </w:t>
-      </w:r>
-      <w:proofErr w:type="spellStart"/>
-      <w:r>
-        <w:t>decnef</w:t>
-      </w:r>
-      <w:proofErr w:type="spellEnd"/>
-      <w:r>
-        <w:t xml:space="preserve"> was </w:t>
-      </w:r>
-      <w:proofErr w:type="gramStart"/>
-      <w:r>
-        <w:t>rewarding</w:t>
-      </w:r>
-      <w:proofErr w:type="gramEnd"/>
+        <w:t>Expected to see something broadly in the VT area because of where decnef was rewarding</w:t>
+      </w:r>
     </w:p>
     <w:p>
       <w:r>
@@ -290,13 +294,8 @@
     </w:p>
     <w:p>
       <w:r>
-        <w:t xml:space="preserve">Only predict what is directly justified by the </w:t>
-      </w:r>
-      <w:proofErr w:type="gramStart"/>
-      <w:r>
-        <w:t>literature</w:t>
-      </w:r>
-      <w:proofErr w:type="gramEnd"/>
+        <w:t>Only predict what is directly justified by the literature</w:t>
+      </w:r>
     </w:p>
     <w:p>
       <w:r>
@@ -305,15 +304,23 @@
     </w:p>
     <w:p>
       <w:r>
-        <w:t xml:space="preserve">Look at </w:t>
-      </w:r>
-      <w:proofErr w:type="spellStart"/>
-      <w:r>
-        <w:t>decnef</w:t>
-      </w:r>
-      <w:proofErr w:type="spellEnd"/>
-      <w:r>
-        <w:t xml:space="preserve"> intro for verbiage</w:t>
+        <w:t>Look at decnef intro for verbiage</w:t>
+      </w:r>
+    </w:p>
+    <w:p/>
+    <w:p>
+      <w:r>
+        <w:t>Question for cody:</w:t>
+      </w:r>
+    </w:p>
+    <w:p>
+      <w:r>
+        <w:t>Is there more that I am missing in the intro</w:t>
+      </w:r>
+    </w:p>
+    <w:p>
+      <w:r>
+        <w:t>It isn’t a mechanisms study, how should I word this?</w:t>
       </w:r>
     </w:p>
     <w:p/>
@@ -331,19 +338,9 @@
           <w:numId w:val="2"/>
         </w:numPr>
       </w:pPr>
-      <w:proofErr w:type="spellStart"/>
-      <w:r>
-        <w:t>Decnef</w:t>
-      </w:r>
-      <w:proofErr w:type="spellEnd"/>
-      <w:r>
-        <w:t xml:space="preserve"> was specifically reinforcing the Ventral Temporal Cortex, which is implicated in discriminating between categories of visual </w:t>
-      </w:r>
-      <w:proofErr w:type="gramStart"/>
-      <w:r>
-        <w:t>stimuli</w:t>
-      </w:r>
-      <w:proofErr w:type="gramEnd"/>
+      <w:r>
+        <w:t>Decnef was specifically reinforcing the Ventral Temporal Cortex, which is implicated in discriminating between categories of visual stimuli</w:t>
+      </w:r>
     </w:p>
     <w:p>
       <w:pPr>
@@ -366,15 +363,7 @@
         </w:numPr>
       </w:pPr>
       <w:r>
-        <w:t xml:space="preserve">Following </w:t>
-      </w:r>
-      <w:proofErr w:type="gramStart"/>
-      <w:r>
-        <w:t>neuro-feedback</w:t>
-      </w:r>
-      <w:proofErr w:type="gramEnd"/>
-      <w:r>
-        <w:t>, we expect that connectivity with the areas of the brain that handle visual category discrimination would increase</w:t>
+        <w:t>Following neuro-feedback, we expect that connectivity with the areas of the brain that handle visual category discrimination would increase</w:t>
       </w:r>
     </w:p>
     <w:p>
@@ -386,15 +375,7 @@
         </w:numPr>
       </w:pPr>
       <w:r>
-        <w:t xml:space="preserve">Can observe this change during resting </w:t>
-      </w:r>
-      <w:proofErr w:type="gramStart"/>
-      <w:r>
-        <w:t>state</w:t>
-      </w:r>
-      <w:proofErr w:type="gramEnd"/>
-      <w:r>
-        <w:t xml:space="preserve"> </w:t>
+        <w:t xml:space="preserve">Can observe this change during resting state </w:t>
       </w:r>
     </w:p>
     <w:p>
@@ -406,13 +387,8 @@
         </w:numPr>
       </w:pPr>
       <w:r>
-        <w:t xml:space="preserve">We hypothesize that the greater change of these visual category discriminating areas (as measured during resting state) would also be related to greater reductions in amygdala activity because the extinction effect would be </w:t>
-      </w:r>
-      <w:proofErr w:type="gramStart"/>
-      <w:r>
-        <w:t>greater</w:t>
-      </w:r>
-      <w:proofErr w:type="gramEnd"/>
+        <w:t>We hypothesize that the greater change of these visual category discriminating areas (as measured during resting state) would also be related to greater reductions in amygdala activity because the extinction effect would be greater</w:t>
+      </w:r>
     </w:p>
     <w:p>
       <w:pPr>
@@ -423,13 +399,8 @@
         </w:numPr>
       </w:pPr>
       <w:r>
-        <w:t xml:space="preserve">The better participants are at these unconscious representations of the feared animal, the quicker the fear reaction is extinguished during </w:t>
-      </w:r>
-      <w:proofErr w:type="gramStart"/>
-      <w:r>
-        <w:t>assessment?</w:t>
-      </w:r>
-      <w:proofErr w:type="gramEnd"/>
+        <w:t>The better participants are at these unconscious representations of the feared animal, the quicker the fear reaction is extinguished during assessment?</w:t>
+      </w:r>
     </w:p>
     <w:p/>
     <w:sectPr>

</xml_diff>

<commit_message>
finished first draft of manuscript
</commit_message>
<xml_diff>
--- a/manuscript/Intro Outline.docx
+++ b/manuscript/Intro Outline.docx
@@ -2,6 +2,7 @@
 <file path=word/document.xml><?xml version="1.0" encoding="utf-8"?>
 <w:document xmlns:wpc="http://schemas.microsoft.com/office/word/2010/wordprocessingCanvas" xmlns:cx="http://schemas.microsoft.com/office/drawing/2014/chartex" xmlns:cx1="http://schemas.microsoft.com/office/drawing/2015/9/8/chartex" xmlns:cx2="http://schemas.microsoft.com/office/drawing/2015/10/21/chartex" xmlns:cx3="http://schemas.microsoft.com/office/drawing/2016/5/9/chartex" xmlns:cx4="http://schemas.microsoft.com/office/drawing/2016/5/10/chartex" xmlns:cx5="http://schemas.microsoft.com/office/drawing/2016/5/11/chartex" xmlns:cx6="http://schemas.microsoft.com/office/drawing/2016/5/12/chartex" xmlns:cx7="http://schemas.microsoft.com/office/drawing/2016/5/13/chartex" xmlns:cx8="http://schemas.microsoft.com/office/drawing/2016/5/14/chartex" xmlns:mc="http://schemas.openxmlformats.org/markup-compatibility/2006" xmlns:aink="http://schemas.microsoft.com/office/drawing/2016/ink" xmlns:am3d="http://schemas.microsoft.com/office/drawing/2017/model3d" xmlns:o="urn:schemas-microsoft-com:office:office" xmlns:oel="http://schemas.microsoft.com/office/2019/extlst" xmlns:r="http://schemas.openxmlformats.org/officeDocument/2006/relationships" xmlns:m="http://schemas.openxmlformats.org/officeDocument/2006/math" xmlns:v="urn:schemas-microsoft-com:vml" xmlns:wp14="http://schemas.microsoft.com/office/word/2010/wordprocessingDrawing" xmlns:wp="http://schemas.openxmlformats.org/drawingml/2006/wordprocessingDrawing" xmlns:w10="urn:schemas-microsoft-com:office:word" xmlns:w="http://schemas.openxmlformats.org/wordprocessingml/2006/main" xmlns:w14="http://schemas.microsoft.com/office/word/2010/wordml" xmlns:w15="http://schemas.microsoft.com/office/word/2012/wordml" xmlns:w16cex="http://schemas.microsoft.com/office/word/2018/wordml/cex" xmlns:w16cid="http://schemas.microsoft.com/office/word/2016/wordml/cid" xmlns:w16="http://schemas.microsoft.com/office/word/2018/wordml" xmlns:w16sdtdh="http://schemas.microsoft.com/office/word/2020/wordml/sdtdatahash" xmlns:w16se="http://schemas.microsoft.com/office/word/2015/wordml/symex" xmlns:wpg="http://schemas.microsoft.com/office/word/2010/wordprocessingGroup" xmlns:wpi="http://schemas.microsoft.com/office/word/2010/wordprocessingInk" xmlns:wne="http://schemas.microsoft.com/office/word/2006/wordml" xmlns:wps="http://schemas.microsoft.com/office/word/2010/wordprocessingShape" mc:Ignorable="w14 w15 w16se w16cid w16 w16cex w16sdtdh wp14">
   <w:body>
+    <w:p/>
     <w:p>
       <w:r>
         <w:t>Intro Outline</w:t>
@@ -107,13 +108,7 @@
         <w:t>Previous research has found that it can decrease amygdala activity in response to feared animals</w:t>
       </w:r>
       <w:r>
-        <w:t xml:space="preserve"> (</w:t>
-      </w:r>
-      <w:r>
-        <w:t>taschereau dumochel 2018</w:t>
-      </w:r>
-      <w:r>
-        <w:t>)</w:t>
+        <w:t xml:space="preserve"> (taschereau dumochel 2018)</w:t>
       </w:r>
     </w:p>
     <w:p>
@@ -146,10 +141,7 @@
         </w:numPr>
       </w:pPr>
       <w:r>
-        <w:t>Understanding intermediate neural changes is an unmet need</w:t>
-      </w:r>
-      <w:r>
-        <w:t xml:space="preserve"> to elucidate mechanisms of decnef</w:t>
+        <w:t>Understanding intermediate neural changes is an unmet need to elucidate mechanisms of decnef</w:t>
       </w:r>
     </w:p>
     <w:p>
@@ -192,6 +184,18 @@
       <w:pPr>
         <w:pStyle w:val="ListParagraph"/>
         <w:numPr>
+          <w:ilvl w:val="1"/>
+          <w:numId w:val="1"/>
+        </w:numPr>
+      </w:pPr>
+      <w:r>
+        <w:t>Other studies have also been with ROI-based and functional connectivity neuro-reinforcement, not multivoxel</w:t>
+      </w:r>
+    </w:p>
+    <w:p>
+      <w:pPr>
+        <w:pStyle w:val="ListParagraph"/>
+        <w:numPr>
           <w:ilvl w:val="0"/>
           <w:numId w:val="1"/>
         </w:numPr>
@@ -310,6 +314,7 @@
     <w:p/>
     <w:p>
       <w:r>
+        <w:lastRenderedPageBreak/>
         <w:t>Question for cody:</w:t>
       </w:r>
     </w:p>

</xml_diff>